<commit_message>
Updating Jenkinsfile and Jenkins Handson document
</commit_message>
<xml_diff>
--- a/Jenkins pipeline Handson_Balaji.docx
+++ b/Jenkins pipeline Handson_Balaji.docx
@@ -3,57 +3,43 @@
 <w:document xmlns:wpc="http://schemas.microsoft.com/office/word/2010/wordprocessingCanvas" xmlns:cx="http://schemas.microsoft.com/office/drawing/2014/chartex" xmlns:cx1="http://schemas.microsoft.com/office/drawing/2015/9/8/chartex" xmlns:mc="http://schemas.openxmlformats.org/markup-compatibility/2006" xmlns:o="urn:schemas-microsoft-com:office:office" xmlns:r="http://schemas.openxmlformats.org/officeDocument/2006/relationships" xmlns:m="http://schemas.openxmlformats.org/officeDocument/2006/math" xmlns:v="urn:schemas-microsoft-com:vml" xmlns:wp14="http://schemas.microsoft.com/office/word/2010/wordprocessingDrawing" xmlns:wp="http://schemas.openxmlformats.org/drawingml/2006/wordprocessingDrawing" xmlns:w10="urn:schemas-microsoft-com:office:word" xmlns:w="http://schemas.openxmlformats.org/wordprocessingml/2006/main" xmlns:w14="http://schemas.microsoft.com/office/word/2010/wordml" xmlns:w15="http://schemas.microsoft.com/office/word/2012/wordml" xmlns:w16se="http://schemas.microsoft.com/office/word/2015/wordml/symex" xmlns:wpg="http://schemas.microsoft.com/office/word/2010/wordprocessingGroup" xmlns:wpi="http://schemas.microsoft.com/office/word/2010/wordprocessingInk" xmlns:wne="http://schemas.microsoft.com/office/word/2006/wordml" xmlns:wps="http://schemas.microsoft.com/office/word/2010/wordprocessingShape" mc:Ignorable="w14 w15 w16se wp14">
   <w:body>
     <w:p>
+      <w:pPr>
+        <w:pStyle w:val="ListParagraph"/>
+        <w:numPr>
+          <w:ilvl w:val="0"/>
+          <w:numId w:val="1"/>
+        </w:numPr>
+        <w:rPr>
+          <w:sz w:val="36"/>
+          <w:szCs w:val="32"/>
+        </w:rPr>
+      </w:pPr>
+      <w:r>
+        <w:rPr>
+          <w:sz w:val="36"/>
+          <w:szCs w:val="32"/>
+        </w:rPr>
+        <w:t>War deployment in Tomcat using Jenkins Pipeline</w:t>
+      </w:r>
+    </w:p>
+    <w:p>
+      <w:pPr>
+        <w:rPr>
+          <w:sz w:val="36"/>
+          <w:szCs w:val="32"/>
+        </w:rPr>
+      </w:pPr>
       <w:r>
         <w:rPr>
           <w:noProof/>
+          <w:sz w:val="36"/>
+          <w:szCs w:val="32"/>
         </w:rPr>
         <w:drawing>
           <wp:inline distT="0" distB="0" distL="0" distR="0" wp14:anchorId="46DB3EDA" wp14:editId="517571FF">
             <wp:extent cx="5943600" cy="3185795"/>
             <wp:effectExtent l="0" t="0" r="0" b="0"/>
             <wp:docPr id="1" name="Picture 1"/>
-            <wp:cNvGraphicFramePr>
-              <a:graphicFrameLocks xmlns:a="http://schemas.openxmlformats.org/drawingml/2006/main" noChangeAspect="1"/>
-            </wp:cNvGraphicFramePr>
-            <a:graphic xmlns:a="http://schemas.openxmlformats.org/drawingml/2006/main">
-              <a:graphicData uri="http://schemas.openxmlformats.org/drawingml/2006/picture">
-                <pic:pic xmlns:pic="http://schemas.openxmlformats.org/drawingml/2006/picture">
-                  <pic:nvPicPr>
-                    <pic:cNvPr id="1" name=""/>
-                    <pic:cNvPicPr/>
-                  </pic:nvPicPr>
-                  <pic:blipFill>
-                    <a:blip r:embed="rId4"/>
-                    <a:stretch>
-                      <a:fillRect/>
-                    </a:stretch>
-                  </pic:blipFill>
-                  <pic:spPr>
-                    <a:xfrm>
-                      <a:off x="0" y="0"/>
-                      <a:ext cx="5943600" cy="3185795"/>
-                    </a:xfrm>
-                    <a:prstGeom prst="rect">
-                      <a:avLst/>
-                    </a:prstGeom>
-                  </pic:spPr>
-                </pic:pic>
-              </a:graphicData>
-            </a:graphic>
-          </wp:inline>
-        </w:drawing>
-      </w:r>
-    </w:p>
-    <w:p>
-      <w:r>
-        <w:rPr>
-          <w:noProof/>
-        </w:rPr>
-        <w:drawing>
-          <wp:inline distT="0" distB="0" distL="0" distR="0" wp14:anchorId="66D4CA4D" wp14:editId="184580E0">
-            <wp:extent cx="5943600" cy="3640455"/>
-            <wp:effectExtent l="0" t="0" r="0" b="0"/>
-            <wp:docPr id="2" name="Picture 2"/>
             <wp:cNvGraphicFramePr>
               <a:graphicFrameLocks xmlns:a="http://schemas.openxmlformats.org/drawingml/2006/main" noChangeAspect="1"/>
             </wp:cNvGraphicFramePr>
@@ -73,7 +59,7 @@
                   <pic:spPr>
                     <a:xfrm>
                       <a:off x="0" y="0"/>
-                      <a:ext cx="5943600" cy="3640455"/>
+                      <a:ext cx="5943600" cy="3185795"/>
                     </a:xfrm>
                     <a:prstGeom prst="rect">
                       <a:avLst/>
@@ -86,18 +72,24 @@
         </w:drawing>
       </w:r>
     </w:p>
-    <w:p/>
-    <w:p>
+    <w:p>
+      <w:pPr>
+        <w:rPr>
+          <w:sz w:val="36"/>
+          <w:szCs w:val="32"/>
+        </w:rPr>
+      </w:pPr>
       <w:r>
         <w:rPr>
           <w:noProof/>
-        </w:rPr>
-        <w:lastRenderedPageBreak/>
+          <w:sz w:val="36"/>
+          <w:szCs w:val="32"/>
+        </w:rPr>
         <w:drawing>
-          <wp:inline distT="0" distB="0" distL="0" distR="0" wp14:anchorId="6786D555" wp14:editId="25A16A87">
-            <wp:extent cx="5943600" cy="2109470"/>
-            <wp:effectExtent l="0" t="0" r="0" b="5080"/>
-            <wp:docPr id="3" name="Picture 3"/>
+          <wp:inline distT="0" distB="0" distL="0" distR="0" wp14:anchorId="66D4CA4D" wp14:editId="184580E0">
+            <wp:extent cx="5943600" cy="3640455"/>
+            <wp:effectExtent l="0" t="0" r="0" b="0"/>
+            <wp:docPr id="2" name="Picture 2"/>
             <wp:cNvGraphicFramePr>
               <a:graphicFrameLocks xmlns:a="http://schemas.openxmlformats.org/drawingml/2006/main" noChangeAspect="1"/>
             </wp:cNvGraphicFramePr>
@@ -117,6 +109,65 @@
                   <pic:spPr>
                     <a:xfrm>
                       <a:off x="0" y="0"/>
+                      <a:ext cx="5943600" cy="3640455"/>
+                    </a:xfrm>
+                    <a:prstGeom prst="rect">
+                      <a:avLst/>
+                    </a:prstGeom>
+                  </pic:spPr>
+                </pic:pic>
+              </a:graphicData>
+            </a:graphic>
+          </wp:inline>
+        </w:drawing>
+      </w:r>
+    </w:p>
+    <w:p>
+      <w:pPr>
+        <w:rPr>
+          <w:sz w:val="36"/>
+          <w:szCs w:val="32"/>
+        </w:rPr>
+      </w:pPr>
+    </w:p>
+    <w:p>
+      <w:pPr>
+        <w:rPr>
+          <w:sz w:val="36"/>
+          <w:szCs w:val="32"/>
+        </w:rPr>
+      </w:pPr>
+      <w:r>
+        <w:rPr>
+          <w:noProof/>
+          <w:sz w:val="36"/>
+          <w:szCs w:val="32"/>
+        </w:rPr>
+        <w:lastRenderedPageBreak/>
+        <w:drawing>
+          <wp:inline distT="0" distB="0" distL="0" distR="0" wp14:anchorId="6786D555" wp14:editId="25A16A87">
+            <wp:extent cx="5943600" cy="2109470"/>
+            <wp:effectExtent l="0" t="0" r="0" b="5080"/>
+            <wp:docPr id="3" name="Picture 3"/>
+            <wp:cNvGraphicFramePr>
+              <a:graphicFrameLocks xmlns:a="http://schemas.openxmlformats.org/drawingml/2006/main" noChangeAspect="1"/>
+            </wp:cNvGraphicFramePr>
+            <a:graphic xmlns:a="http://schemas.openxmlformats.org/drawingml/2006/main">
+              <a:graphicData uri="http://schemas.openxmlformats.org/drawingml/2006/picture">
+                <pic:pic xmlns:pic="http://schemas.openxmlformats.org/drawingml/2006/picture">
+                  <pic:nvPicPr>
+                    <pic:cNvPr id="1" name=""/>
+                    <pic:cNvPicPr/>
+                  </pic:nvPicPr>
+                  <pic:blipFill>
+                    <a:blip r:embed="rId7"/>
+                    <a:stretch>
+                      <a:fillRect/>
+                    </a:stretch>
+                  </pic:blipFill>
+                  <pic:spPr>
+                    <a:xfrm>
+                      <a:off x="0" y="0"/>
                       <a:ext cx="5943600" cy="2109470"/>
                     </a:xfrm>
                     <a:prstGeom prst="rect">
@@ -129,8 +180,377 @@
           </wp:inline>
         </w:drawing>
       </w:r>
+    </w:p>
+    <w:p>
+      <w:pPr>
+        <w:rPr>
+          <w:sz w:val="36"/>
+          <w:szCs w:val="32"/>
+        </w:rPr>
+      </w:pPr>
+    </w:p>
+    <w:p>
+      <w:pPr>
+        <w:rPr>
+          <w:sz w:val="36"/>
+          <w:szCs w:val="32"/>
+        </w:rPr>
+      </w:pPr>
+    </w:p>
+    <w:p>
+      <w:pPr>
+        <w:pStyle w:val="ListParagraph"/>
+        <w:numPr>
+          <w:ilvl w:val="0"/>
+          <w:numId w:val="1"/>
+        </w:numPr>
+        <w:rPr>
+          <w:sz w:val="36"/>
+          <w:szCs w:val="32"/>
+        </w:rPr>
+      </w:pPr>
+      <w:r>
+        <w:rPr>
+          <w:sz w:val="36"/>
+          <w:szCs w:val="32"/>
+        </w:rPr>
+        <w:t xml:space="preserve">Create </w:t>
+      </w:r>
+      <w:proofErr w:type="spellStart"/>
+      <w:r>
+        <w:rPr>
+          <w:sz w:val="36"/>
+          <w:szCs w:val="32"/>
+        </w:rPr>
+        <w:t>docker</w:t>
+      </w:r>
+      <w:proofErr w:type="spellEnd"/>
+      <w:r>
+        <w:rPr>
+          <w:sz w:val="36"/>
+          <w:szCs w:val="32"/>
+        </w:rPr>
+        <w:t xml:space="preserve"> image and push it to cloud foundry using Jenkins Pipeline</w:t>
+      </w:r>
+    </w:p>
+    <w:p>
+      <w:pPr>
+        <w:ind w:left="360"/>
+        <w:rPr>
+          <w:sz w:val="24"/>
+          <w:szCs w:val="32"/>
+        </w:rPr>
+      </w:pPr>
+      <w:r>
+        <w:rPr>
+          <w:sz w:val="24"/>
+          <w:szCs w:val="32"/>
+        </w:rPr>
+        <w:t xml:space="preserve">Please find the </w:t>
+      </w:r>
+      <w:proofErr w:type="spellStart"/>
+      <w:r>
+        <w:rPr>
+          <w:sz w:val="24"/>
+          <w:szCs w:val="32"/>
+        </w:rPr>
+        <w:t>Jenkinsfile</w:t>
+      </w:r>
+      <w:proofErr w:type="spellEnd"/>
+      <w:r>
+        <w:rPr>
+          <w:sz w:val="24"/>
+          <w:szCs w:val="32"/>
+        </w:rPr>
+        <w:t xml:space="preserve"> and job success log in the below attached.</w:t>
+      </w:r>
+    </w:p>
+    <w:p>
+      <w:pPr>
+        <w:ind w:left="360"/>
+        <w:rPr>
+          <w:sz w:val="24"/>
+          <w:szCs w:val="32"/>
+        </w:rPr>
+      </w:pPr>
+    </w:p>
+    <w:p>
+      <w:pPr>
+        <w:rPr>
+          <w:sz w:val="24"/>
+          <w:szCs w:val="32"/>
+        </w:rPr>
+      </w:pPr>
+      <w:r>
+        <w:rPr>
+          <w:sz w:val="24"/>
+          <w:szCs w:val="32"/>
+        </w:rPr>
+        <w:object w:dxaOrig="1320" w:dyaOrig="810">
+          <v:shapetype id="_x0000_t75" coordsize="21600,21600" o:spt="75" o:preferrelative="t" path="m@4@5l@4@11@9@11@9@5xe" filled="f" stroked="f">
+            <v:stroke joinstyle="miter"/>
+            <v:formulas>
+              <v:f eqn="if lineDrawn pixelLineWidth 0"/>
+              <v:f eqn="sum @0 1 0"/>
+              <v:f eqn="sum 0 0 @1"/>
+              <v:f eqn="prod @2 1 2"/>
+              <v:f eqn="prod @3 21600 pixelWidth"/>
+              <v:f eqn="prod @3 21600 pixelHeight"/>
+              <v:f eqn="sum @0 0 1"/>
+              <v:f eqn="prod @6 1 2"/>
+              <v:f eqn="prod @7 21600 pixelWidth"/>
+              <v:f eqn="sum @8 21600 0"/>
+              <v:f eqn="prod @7 21600 pixelHeight"/>
+              <v:f eqn="sum @10 21600 0"/>
+            </v:formulas>
+            <v:path o:extrusionok="f" gradientshapeok="t" o:connecttype="rect"/>
+            <o:lock v:ext="edit" aspectratio="t"/>
+          </v:shapetype>
+          <v:shape id="_x0000_i1036" type="#_x0000_t75" style="width:66pt;height:40.5pt" o:ole="">
+            <v:imagedata r:id="rId8" o:title=""/>
+          </v:shape>
+          <o:OLEObject Type="Embed" ProgID="Package" ShapeID="_x0000_i1036" DrawAspect="Content" ObjectID="_1657383285" r:id="rId9"/>
+        </w:object>
+      </w:r>
+      <w:r>
+        <w:rPr>
+          <w:sz w:val="24"/>
+          <w:szCs w:val="32"/>
+        </w:rPr>
+        <w:object w:dxaOrig="1545" w:dyaOrig="810">
+          <v:shape id="_x0000_i1034" type="#_x0000_t75" style="width:77.25pt;height:40.5pt" o:ole="">
+            <v:imagedata r:id="rId10" o:title=""/>
+          </v:shape>
+          <o:OLEObject Type="Embed" ProgID="Package" ShapeID="_x0000_i1034" DrawAspect="Content" ObjectID="_1657383286" r:id="rId11"/>
+        </w:object>
+      </w:r>
+    </w:p>
+    <w:p>
+      <w:pPr>
+        <w:rPr>
+          <w:sz w:val="24"/>
+          <w:szCs w:val="32"/>
+        </w:rPr>
+      </w:pPr>
+      <w:r>
+        <w:rPr>
+          <w:noProof/>
+        </w:rPr>
+        <w:drawing>
+          <wp:inline distT="0" distB="0" distL="0" distR="0" wp14:anchorId="6D043B70" wp14:editId="1CC33E51">
+            <wp:extent cx="5943600" cy="2985135"/>
+            <wp:effectExtent l="0" t="0" r="0" b="5715"/>
+            <wp:docPr id="7" name="Picture 7"/>
+            <wp:cNvGraphicFramePr>
+              <a:graphicFrameLocks xmlns:a="http://schemas.openxmlformats.org/drawingml/2006/main" noChangeAspect="1"/>
+            </wp:cNvGraphicFramePr>
+            <a:graphic xmlns:a="http://schemas.openxmlformats.org/drawingml/2006/main">
+              <a:graphicData uri="http://schemas.openxmlformats.org/drawingml/2006/picture">
+                <pic:pic xmlns:pic="http://schemas.openxmlformats.org/drawingml/2006/picture">
+                  <pic:nvPicPr>
+                    <pic:cNvPr id="1" name=""/>
+                    <pic:cNvPicPr/>
+                  </pic:nvPicPr>
+                  <pic:blipFill>
+                    <a:blip r:embed="rId12"/>
+                    <a:stretch>
+                      <a:fillRect/>
+                    </a:stretch>
+                  </pic:blipFill>
+                  <pic:spPr>
+                    <a:xfrm>
+                      <a:off x="0" y="0"/>
+                      <a:ext cx="5943600" cy="2985135"/>
+                    </a:xfrm>
+                    <a:prstGeom prst="rect">
+                      <a:avLst/>
+                    </a:prstGeom>
+                  </pic:spPr>
+                </pic:pic>
+              </a:graphicData>
+            </a:graphic>
+          </wp:inline>
+        </w:drawing>
+      </w:r>
       <w:bookmarkStart w:id="0" w:name="_GoBack"/>
       <w:bookmarkEnd w:id="0"/>
+    </w:p>
+    <w:p>
+      <w:pPr>
+        <w:rPr>
+          <w:sz w:val="24"/>
+          <w:szCs w:val="32"/>
+        </w:rPr>
+      </w:pPr>
+    </w:p>
+    <w:p>
+      <w:pPr>
+        <w:rPr>
+          <w:sz w:val="36"/>
+          <w:szCs w:val="32"/>
+        </w:rPr>
+      </w:pPr>
+      <w:r>
+        <w:rPr>
+          <w:noProof/>
+        </w:rPr>
+        <w:drawing>
+          <wp:inline distT="0" distB="0" distL="0" distR="0" wp14:anchorId="057520DA" wp14:editId="57D9C9EF">
+            <wp:extent cx="5943600" cy="2738755"/>
+            <wp:effectExtent l="0" t="0" r="0" b="4445"/>
+            <wp:docPr id="4" name="Picture 4"/>
+            <wp:cNvGraphicFramePr>
+              <a:graphicFrameLocks xmlns:a="http://schemas.openxmlformats.org/drawingml/2006/main" noChangeAspect="1"/>
+            </wp:cNvGraphicFramePr>
+            <a:graphic xmlns:a="http://schemas.openxmlformats.org/drawingml/2006/main">
+              <a:graphicData uri="http://schemas.openxmlformats.org/drawingml/2006/picture">
+                <pic:pic xmlns:pic="http://schemas.openxmlformats.org/drawingml/2006/picture">
+                  <pic:nvPicPr>
+                    <pic:cNvPr id="1" name=""/>
+                    <pic:cNvPicPr/>
+                  </pic:nvPicPr>
+                  <pic:blipFill>
+                    <a:blip r:embed="rId13"/>
+                    <a:stretch>
+                      <a:fillRect/>
+                    </a:stretch>
+                  </pic:blipFill>
+                  <pic:spPr>
+                    <a:xfrm>
+                      <a:off x="0" y="0"/>
+                      <a:ext cx="5943600" cy="2738755"/>
+                    </a:xfrm>
+                    <a:prstGeom prst="rect">
+                      <a:avLst/>
+                    </a:prstGeom>
+                  </pic:spPr>
+                </pic:pic>
+              </a:graphicData>
+            </a:graphic>
+          </wp:inline>
+        </w:drawing>
+      </w:r>
+    </w:p>
+    <w:p>
+      <w:pPr>
+        <w:rPr>
+          <w:sz w:val="36"/>
+          <w:szCs w:val="32"/>
+        </w:rPr>
+      </w:pPr>
+    </w:p>
+    <w:p>
+      <w:pPr>
+        <w:rPr>
+          <w:sz w:val="36"/>
+          <w:szCs w:val="32"/>
+        </w:rPr>
+      </w:pPr>
+      <w:r>
+        <w:rPr>
+          <w:noProof/>
+        </w:rPr>
+        <w:drawing>
+          <wp:inline distT="0" distB="0" distL="0" distR="0" wp14:anchorId="14340229" wp14:editId="03569601">
+            <wp:extent cx="5943600" cy="2854325"/>
+            <wp:effectExtent l="0" t="0" r="0" b="3175"/>
+            <wp:docPr id="5" name="Picture 5"/>
+            <wp:cNvGraphicFramePr>
+              <a:graphicFrameLocks xmlns:a="http://schemas.openxmlformats.org/drawingml/2006/main" noChangeAspect="1"/>
+            </wp:cNvGraphicFramePr>
+            <a:graphic xmlns:a="http://schemas.openxmlformats.org/drawingml/2006/main">
+              <a:graphicData uri="http://schemas.openxmlformats.org/drawingml/2006/picture">
+                <pic:pic xmlns:pic="http://schemas.openxmlformats.org/drawingml/2006/picture">
+                  <pic:nvPicPr>
+                    <pic:cNvPr id="1" name=""/>
+                    <pic:cNvPicPr/>
+                  </pic:nvPicPr>
+                  <pic:blipFill>
+                    <a:blip r:embed="rId14"/>
+                    <a:stretch>
+                      <a:fillRect/>
+                    </a:stretch>
+                  </pic:blipFill>
+                  <pic:spPr>
+                    <a:xfrm>
+                      <a:off x="0" y="0"/>
+                      <a:ext cx="5943600" cy="2854325"/>
+                    </a:xfrm>
+                    <a:prstGeom prst="rect">
+                      <a:avLst/>
+                    </a:prstGeom>
+                  </pic:spPr>
+                </pic:pic>
+              </a:graphicData>
+            </a:graphic>
+          </wp:inline>
+        </w:drawing>
+      </w:r>
+    </w:p>
+    <w:p>
+      <w:pPr>
+        <w:rPr>
+          <w:sz w:val="36"/>
+          <w:szCs w:val="32"/>
+        </w:rPr>
+      </w:pPr>
+    </w:p>
+    <w:p>
+      <w:pPr>
+        <w:rPr>
+          <w:sz w:val="36"/>
+          <w:szCs w:val="32"/>
+        </w:rPr>
+      </w:pPr>
+      <w:r>
+        <w:rPr>
+          <w:noProof/>
+        </w:rPr>
+        <w:lastRenderedPageBreak/>
+        <w:drawing>
+          <wp:inline distT="0" distB="0" distL="0" distR="0" wp14:anchorId="6ADB5B71" wp14:editId="16806EF3">
+            <wp:extent cx="5943600" cy="2516505"/>
+            <wp:effectExtent l="0" t="0" r="0" b="0"/>
+            <wp:docPr id="6" name="Picture 6"/>
+            <wp:cNvGraphicFramePr>
+              <a:graphicFrameLocks xmlns:a="http://schemas.openxmlformats.org/drawingml/2006/main" noChangeAspect="1"/>
+            </wp:cNvGraphicFramePr>
+            <a:graphic xmlns:a="http://schemas.openxmlformats.org/drawingml/2006/main">
+              <a:graphicData uri="http://schemas.openxmlformats.org/drawingml/2006/picture">
+                <pic:pic xmlns:pic="http://schemas.openxmlformats.org/drawingml/2006/picture">
+                  <pic:nvPicPr>
+                    <pic:cNvPr id="1" name=""/>
+                    <pic:cNvPicPr/>
+                  </pic:nvPicPr>
+                  <pic:blipFill>
+                    <a:blip r:embed="rId15"/>
+                    <a:stretch>
+                      <a:fillRect/>
+                    </a:stretch>
+                  </pic:blipFill>
+                  <pic:spPr>
+                    <a:xfrm>
+                      <a:off x="0" y="0"/>
+                      <a:ext cx="5943600" cy="2516505"/>
+                    </a:xfrm>
+                    <a:prstGeom prst="rect">
+                      <a:avLst/>
+                    </a:prstGeom>
+                  </pic:spPr>
+                </pic:pic>
+              </a:graphicData>
+            </a:graphic>
+          </wp:inline>
+        </w:drawing>
+      </w:r>
+    </w:p>
+    <w:p>
+      <w:pPr>
+        <w:rPr>
+          <w:sz w:val="36"/>
+          <w:szCs w:val="32"/>
+        </w:rPr>
+      </w:pPr>
     </w:p>
     <w:sectPr>
       <w:pgSz w:w="12240" w:h="15840"/>
@@ -140,6 +560,103 @@
     </w:sectPr>
   </w:body>
 </w:document>
+</file>
+
+<file path=word/numbering.xml><?xml version="1.0" encoding="utf-8"?>
+<w:numbering xmlns:wpc="http://schemas.microsoft.com/office/word/2010/wordprocessingCanvas" xmlns:cx="http://schemas.microsoft.com/office/drawing/2014/chartex" xmlns:cx1="http://schemas.microsoft.com/office/drawing/2015/9/8/chartex" xmlns:mc="http://schemas.openxmlformats.org/markup-compatibility/2006" xmlns:o="urn:schemas-microsoft-com:office:office" xmlns:r="http://schemas.openxmlformats.org/officeDocument/2006/relationships" xmlns:m="http://schemas.openxmlformats.org/officeDocument/2006/math" xmlns:v="urn:schemas-microsoft-com:vml" xmlns:wp14="http://schemas.microsoft.com/office/word/2010/wordprocessingDrawing" xmlns:wp="http://schemas.openxmlformats.org/drawingml/2006/wordprocessingDrawing" xmlns:w10="urn:schemas-microsoft-com:office:word" xmlns:w="http://schemas.openxmlformats.org/wordprocessingml/2006/main" xmlns:w14="http://schemas.microsoft.com/office/word/2010/wordml" xmlns:w15="http://schemas.microsoft.com/office/word/2012/wordml" xmlns:w16se="http://schemas.microsoft.com/office/word/2015/wordml/symex" xmlns:wpg="http://schemas.microsoft.com/office/word/2010/wordprocessingGroup" xmlns:wpi="http://schemas.microsoft.com/office/word/2010/wordprocessingInk" xmlns:wne="http://schemas.microsoft.com/office/word/2006/wordml" xmlns:wps="http://schemas.microsoft.com/office/word/2010/wordprocessingShape" mc:Ignorable="w14 w15 w16se wp14">
+  <w:abstractNum w:abstractNumId="0" w15:restartNumberingAfterBreak="0">
+    <w:nsid w:val="322B5A27"/>
+    <w:multiLevelType w:val="hybridMultilevel"/>
+    <w:tmpl w:val="6756BF3A"/>
+    <w:lvl w:ilvl="0" w:tplc="04090011">
+      <w:start w:val="1"/>
+      <w:numFmt w:val="decimal"/>
+      <w:lvlText w:val="%1)"/>
+      <w:lvlJc w:val="left"/>
+      <w:pPr>
+        <w:ind w:left="720" w:hanging="360"/>
+      </w:pPr>
+      <w:rPr>
+        <w:rFonts w:hint="default"/>
+      </w:rPr>
+    </w:lvl>
+    <w:lvl w:ilvl="1" w:tplc="04090019" w:tentative="1">
+      <w:start w:val="1"/>
+      <w:numFmt w:val="lowerLetter"/>
+      <w:lvlText w:val="%2."/>
+      <w:lvlJc w:val="left"/>
+      <w:pPr>
+        <w:ind w:left="1440" w:hanging="360"/>
+      </w:pPr>
+    </w:lvl>
+    <w:lvl w:ilvl="2" w:tplc="0409001B" w:tentative="1">
+      <w:start w:val="1"/>
+      <w:numFmt w:val="lowerRoman"/>
+      <w:lvlText w:val="%3."/>
+      <w:lvlJc w:val="right"/>
+      <w:pPr>
+        <w:ind w:left="2160" w:hanging="180"/>
+      </w:pPr>
+    </w:lvl>
+    <w:lvl w:ilvl="3" w:tplc="0409000F" w:tentative="1">
+      <w:start w:val="1"/>
+      <w:numFmt w:val="decimal"/>
+      <w:lvlText w:val="%4."/>
+      <w:lvlJc w:val="left"/>
+      <w:pPr>
+        <w:ind w:left="2880" w:hanging="360"/>
+      </w:pPr>
+    </w:lvl>
+    <w:lvl w:ilvl="4" w:tplc="04090019" w:tentative="1">
+      <w:start w:val="1"/>
+      <w:numFmt w:val="lowerLetter"/>
+      <w:lvlText w:val="%5."/>
+      <w:lvlJc w:val="left"/>
+      <w:pPr>
+        <w:ind w:left="3600" w:hanging="360"/>
+      </w:pPr>
+    </w:lvl>
+    <w:lvl w:ilvl="5" w:tplc="0409001B" w:tentative="1">
+      <w:start w:val="1"/>
+      <w:numFmt w:val="lowerRoman"/>
+      <w:lvlText w:val="%6."/>
+      <w:lvlJc w:val="right"/>
+      <w:pPr>
+        <w:ind w:left="4320" w:hanging="180"/>
+      </w:pPr>
+    </w:lvl>
+    <w:lvl w:ilvl="6" w:tplc="0409000F" w:tentative="1">
+      <w:start w:val="1"/>
+      <w:numFmt w:val="decimal"/>
+      <w:lvlText w:val="%7."/>
+      <w:lvlJc w:val="left"/>
+      <w:pPr>
+        <w:ind w:left="5040" w:hanging="360"/>
+      </w:pPr>
+    </w:lvl>
+    <w:lvl w:ilvl="7" w:tplc="04090019" w:tentative="1">
+      <w:start w:val="1"/>
+      <w:numFmt w:val="lowerLetter"/>
+      <w:lvlText w:val="%8."/>
+      <w:lvlJc w:val="left"/>
+      <w:pPr>
+        <w:ind w:left="5760" w:hanging="360"/>
+      </w:pPr>
+    </w:lvl>
+    <w:lvl w:ilvl="8" w:tplc="0409001B" w:tentative="1">
+      <w:start w:val="1"/>
+      <w:numFmt w:val="lowerRoman"/>
+      <w:lvlText w:val="%9."/>
+      <w:lvlJc w:val="right"/>
+      <w:pPr>
+        <w:ind w:left="6480" w:hanging="180"/>
+      </w:pPr>
+    </w:lvl>
+  </w:abstractNum>
+  <w:num w:numId="1">
+    <w:abstractNumId w:val="0"/>
+  </w:num>
+</w:numbering>
 </file>
 
 <file path=word/styles.xml><?xml version="1.0" encoding="utf-8"?>
@@ -563,6 +1080,17 @@
     <w:semiHidden/>
     <w:unhideWhenUsed/>
   </w:style>
+  <w:style w:type="paragraph" w:styleId="ListParagraph">
+    <w:name w:val="List Paragraph"/>
+    <w:basedOn w:val="Normal"/>
+    <w:uiPriority w:val="34"/>
+    <w:qFormat/>
+    <w:rsid w:val="00AC6E6C"/>
+    <w:pPr>
+      <w:ind w:left="720"/>
+      <w:contextualSpacing/>
+    </w:pPr>
+  </w:style>
 </w:styles>
 </file>
 

</xml_diff>